<commit_message>
added RYG template to Quality Assurance section
</commit_message>
<xml_diff>
--- a/deliverable5.docx
+++ b/deliverable5.docx
@@ -111,19 +111,11 @@
           <w:b/>
         </w:rPr>
       </w:pPr>
-      <w:proofErr w:type="gramStart"/>
-      <w:r>
-        <w:rPr>
-          <w:b/>
-        </w:rPr>
-        <w:t>for</w:t>
-      </w:r>
-      <w:proofErr w:type="gramEnd"/>
-      <w:r>
-        <w:rPr>
-          <w:b/>
-        </w:rPr>
-        <w:t xml:space="preserve"> </w:t>
+      <w:r>
+        <w:rPr>
+          <w:b/>
+        </w:rPr>
+        <w:t xml:space="preserve">for </w:t>
       </w:r>
       <w:r>
         <w:rPr>
@@ -339,13 +331,8 @@
         <w:jc w:val="center"/>
       </w:pPr>
       <w:r>
-        <w:t xml:space="preserve">Bill </w:t>
-      </w:r>
-      <w:proofErr w:type="spellStart"/>
-      <w:r>
-        <w:t>Laboon</w:t>
-      </w:r>
-      <w:proofErr w:type="spellEnd"/>
+        <w:t>Bill Laboon</w:t>
+      </w:r>
     </w:p>
     <w:p>
       <w:pPr>
@@ -452,15 +439,7 @@
         <w:tab/>
       </w:r>
       <w:r>
-        <w:t xml:space="preserve">For my final deliverable, I decided to rewrite </w:t>
-      </w:r>
-      <w:proofErr w:type="spellStart"/>
-      <w:r>
-        <w:t>CoffeeMakerQuest</w:t>
-      </w:r>
-      <w:proofErr w:type="spellEnd"/>
-      <w:r>
-        <w:t xml:space="preserve"> to be more compatible with unit testing. Specifically, I attempted to rewrite the program as if it had initially been designed with Test-Driven Development in mind. This included converting void methods into functions that return values and creating a more robust set of unit tests. </w:t>
+        <w:t xml:space="preserve">For my final deliverable, I decided to rewrite CoffeeMakerQuest to be more compatible with unit testing. Specifically, I attempted to rewrite the program as if it had initially been designed with Test-Driven Development in mind. This included converting void methods into functions that return values and creating a more robust set of unit tests. </w:t>
       </w:r>
     </w:p>
     <w:p>
@@ -476,23 +455,7 @@
         <w:contextualSpacing/>
       </w:pPr>
       <w:r>
-        <w:t xml:space="preserve">In this project, you will find two folders: v1.0 and v2.0. The folder named v1.0 contains the original </w:t>
-      </w:r>
-      <w:proofErr w:type="spellStart"/>
-      <w:r>
-        <w:t>CoffeeMakerQuest</w:t>
-      </w:r>
-      <w:proofErr w:type="spellEnd"/>
-      <w:r>
-        <w:t xml:space="preserve"> and the unit tests created for it from Deliverable #2. The folder named v2.0 contains the refactored </w:t>
-      </w:r>
-      <w:proofErr w:type="spellStart"/>
-      <w:r>
-        <w:t>CoffeeMakerQuest</w:t>
-      </w:r>
-      <w:proofErr w:type="spellEnd"/>
-      <w:r>
-        <w:t xml:space="preserve"> code and the new unit tests created for it. Some of these new unit tests are lifted from the second deliverable because they test part of the code that has gone unchanged; others are completely new because the previous iteration was difficult to test in some places. Additionally, I chose to fix bugs identified in the program from deliverables #1 and #2. </w:t>
+        <w:t xml:space="preserve">In this project, you will find two folders: v1.0 and v2.0. The folder named v1.0 contains the original CoffeeMakerQuest and the unit tests created for it from Deliverable #2. The folder named v2.0 contains the refactored CoffeeMakerQuest code and the new unit tests created for it. Some of these new unit tests are lifted from the second deliverable because they test part of the code that has gone unchanged; others are completely new because the previous iteration was difficult to test in some places. Additionally, I chose to fix bugs identified in the program from deliverables #1 and #2. </w:t>
       </w:r>
     </w:p>
     <w:p>
@@ -509,15 +472,7 @@
         <w:contextualSpacing/>
       </w:pPr>
       <w:r>
-        <w:t xml:space="preserve">I chose to update </w:t>
-      </w:r>
-      <w:proofErr w:type="spellStart"/>
-      <w:r>
-        <w:t>CoffeeMakerQuest</w:t>
-      </w:r>
-      <w:proofErr w:type="spellEnd"/>
-      <w:r>
-        <w:t xml:space="preserve"> for a few different reasons. For starters, I enjoy working in Java and would like to continue to do so before I move onto a professional career where Java</w:t>
+        <w:t>I chose to update CoffeeMakerQuest for a few different reasons. For starters, I enjoy working in Java and would like to continue to do so before I move onto a professional career where Java</w:t>
       </w:r>
       <w:r>
         <w:t xml:space="preserve"> is largely irrelevant. Secon</w:t>
@@ -526,15 +481,7 @@
         <w:t>dly, I feel that I understand JU</w:t>
       </w:r>
       <w:r>
-        <w:t xml:space="preserve">nit and </w:t>
-      </w:r>
-      <w:proofErr w:type="spellStart"/>
-      <w:r>
-        <w:t>Mockito</w:t>
-      </w:r>
-      <w:proofErr w:type="spellEnd"/>
-      <w:r>
-        <w:t xml:space="preserve"> much more thoroughly now than I did for Deliverable #2, so I wanted to revisit this project and see if I could write better unit tests this time around. Additionally, Deliverable #2 was my lowest-scored deliverable</w:t>
+        <w:t>nit and Mockito much more thoroughly now than I did for Deliverable #2, so I wanted to revisit this project and see if I could write better unit tests this time around. Additionally, Deliverable #2 was my lowest-scored deliverable</w:t>
       </w:r>
       <w:r>
         <w:t xml:space="preserve"> (at 91%)</w:t>
@@ -546,15 +493,7 @@
         <w:t xml:space="preserve"> by incorporating instructor feedback and increased understanding of the </w:t>
       </w:r>
       <w:r>
-        <w:t xml:space="preserve">JUnit and </w:t>
-      </w:r>
-      <w:proofErr w:type="spellStart"/>
-      <w:r>
-        <w:t>Mockito</w:t>
-      </w:r>
-      <w:proofErr w:type="spellEnd"/>
-      <w:r>
-        <w:t xml:space="preserve"> </w:t>
+        <w:t xml:space="preserve">JUnit and Mockito </w:t>
       </w:r>
       <w:r>
         <w:t>framework</w:t>
@@ -566,15 +505,7 @@
         <w:t xml:space="preserve"> into this project</w:t>
       </w:r>
       <w:r>
-        <w:t xml:space="preserve">. Finally, I chose to refactor </w:t>
-      </w:r>
-      <w:proofErr w:type="spellStart"/>
-      <w:r>
-        <w:t>CoffeeMakerQuest</w:t>
-      </w:r>
-      <w:proofErr w:type="spellEnd"/>
-      <w:r>
-        <w:t xml:space="preserve"> partially because I strongly identify with the protagonist in his search for coffee during finals week. </w:t>
+        <w:t xml:space="preserve">. Finally, I chose to refactor CoffeeMakerQuest partially because I strongly identify with the protagonist in his search for coffee during finals week. </w:t>
       </w:r>
       <w:r>
         <w:t xml:space="preserve">I undertook two personal coffee-making </w:t>
@@ -1221,20 +1152,7 @@
         <w:contextualSpacing/>
       </w:pPr>
       <w:r>
-        <w:t xml:space="preserve">This has been corrected in the modified program by introducing a </w:t>
-      </w:r>
-      <w:proofErr w:type="spellStart"/>
-      <w:proofErr w:type="gramStart"/>
-      <w:r>
-        <w:t>helpMenu</w:t>
-      </w:r>
-      <w:proofErr w:type="spellEnd"/>
-      <w:r>
-        <w:t>(</w:t>
-      </w:r>
-      <w:proofErr w:type="gramEnd"/>
-      <w:r>
-        <w:t>) method into the Game class that displays the program’s commands and a simple description of what they do.</w:t>
+        <w:t>This has been corrected in the modified program by introducing a helpMenu() method into the Game class that displays the program’s commands and a simple description of what they do.</w:t>
       </w:r>
     </w:p>
     <w:p>
@@ -1265,23 +1183,7 @@
       </w:pPr>
       <w:r>
         <w:tab/>
-        <w:t xml:space="preserve">This has been corrected in the modified program by checking if the player is able to move before allowing them to do so in the </w:t>
-      </w:r>
-      <w:proofErr w:type="spellStart"/>
-      <w:r>
-        <w:t>moveNorth</w:t>
-      </w:r>
-      <w:proofErr w:type="spellEnd"/>
-      <w:r>
-        <w:t xml:space="preserve">() and </w:t>
-      </w:r>
-      <w:proofErr w:type="spellStart"/>
-      <w:r>
-        <w:t>moveSouth</w:t>
-      </w:r>
-      <w:proofErr w:type="spellEnd"/>
-      <w:r>
-        <w:t>() methods of the House class.</w:t>
+        <w:t>This has been corrected in the modified program by checking if the player is able to move before allowing them to do so in the moveNorth() and moveSouth() methods of the House class.</w:t>
       </w:r>
     </w:p>
     <w:p>
@@ -1312,20 +1214,7 @@
       </w:pPr>
       <w:r>
         <w:tab/>
-        <w:t xml:space="preserve">This has been corrected in the modified program by adding case insensitivity into the </w:t>
-      </w:r>
-      <w:proofErr w:type="spellStart"/>
-      <w:proofErr w:type="gramStart"/>
-      <w:r>
-        <w:t>doSomething</w:t>
-      </w:r>
-      <w:proofErr w:type="spellEnd"/>
-      <w:r>
-        <w:t>(</w:t>
-      </w:r>
-      <w:proofErr w:type="gramEnd"/>
-      <w:r>
-        <w:t>) method of the Game class.</w:t>
+        <w:t>This has been corrected in the modified program by adding case insensitivity into the doSomething() method of the Game class.</w:t>
       </w:r>
     </w:p>
     <w:p>
@@ -1453,21 +1342,7 @@
         <w:rPr>
           <w:i/>
         </w:rPr>
-        <w:t xml:space="preserve">Problems can occur when </w:t>
-      </w:r>
-      <w:proofErr w:type="spellStart"/>
-      <w:r>
-        <w:rPr>
-          <w:i/>
-        </w:rPr>
-        <w:t>Integer.MAX_VALUE</w:t>
-      </w:r>
-      <w:proofErr w:type="spellEnd"/>
-      <w:r>
-        <w:rPr>
-          <w:i/>
-        </w:rPr>
-        <w:t xml:space="preserve"> Rooms are created in succession</w:t>
+        <w:t>Problems can occur when Integer.MAX_VALUE Rooms are created in succession</w:t>
       </w:r>
     </w:p>
     <w:p>
@@ -1659,56 +1534,14 @@
         <w:ind w:firstLine="720"/>
         <w:contextualSpacing/>
       </w:pPr>
-      <w:proofErr w:type="gramStart"/>
       <w:r>
         <w:rPr>
           <w:i/>
         </w:rPr>
-        <w:t>public</w:t>
-      </w:r>
-      <w:proofErr w:type="gramEnd"/>
-      <w:r>
-        <w:rPr>
-          <w:i/>
-        </w:rPr>
-        <w:t xml:space="preserve"> void </w:t>
-      </w:r>
-      <w:proofErr w:type="spellStart"/>
-      <w:r>
-        <w:rPr>
-          <w:i/>
-        </w:rPr>
-        <w:t>testGetDescription_samePseudorandomValue</w:t>
-      </w:r>
-      <w:proofErr w:type="spellEnd"/>
-      <w:r>
-        <w:rPr>
-          <w:i/>
-        </w:rPr>
-        <w:t xml:space="preserve"> ()</w:t>
-      </w:r>
-      <w:r>
-        <w:t xml:space="preserve">: this test of the </w:t>
-      </w:r>
-      <w:proofErr w:type="spellStart"/>
-      <w:r>
-        <w:t>Room.getDescription</w:t>
-      </w:r>
-      <w:proofErr w:type="spellEnd"/>
-      <w:r>
-        <w:t xml:space="preserve">() function failed because it attempted to check that two rooms returned different, unique strings (as the program’s requirements stated). This fails because the adjectives and nouns for each room and its contained item are generated using a pseudorandom value modulus divided by the size of the array of adjectives or nouns. The pseudorandom value is actually just an integer incremented by one each time it is used in a calculation. By multiplying the length of the adjective array by the length of the noun array and creating that many Room objects, I created a scenario where the first Room created and the last Room created used the same array indexes to generate their descriptions. </w:t>
-      </w:r>
-      <w:r>
-        <w:t>I was</w:t>
-      </w:r>
-      <w:r>
-        <w:t xml:space="preserve"> slightly unsure of whether or not unit tests should test according to the program requirements or strictly according to what the function was supposed to do or return, but in the end </w:t>
-      </w:r>
-      <w:r>
-        <w:t>I</w:t>
-      </w:r>
-      <w:r>
-        <w:t xml:space="preserve"> decided that a more complete set of unit tests would cover the program requirements as well.</w:t>
+        <w:t>public void testGetDescription_samePseudorandomValue ()</w:t>
+      </w:r>
+      <w:r>
+        <w:t>: this test of the Room.getDescription() function failed because it attempted to check that two rooms returned different, unique strings (as the program’s requirements stated). This fails because the adjectives and nouns for each room and its contained item are generated using a pseudorandom value modulus divided by the size of the array of adjectives or nouns. The pseudorandom value is actually just an integer incremented by one each time it is used in a calculation. By multiplying the length of the adjective array by the length of the noun array and creating that many Room objects, I created a scenario where the first Room created and the last Room created used the same array indexes to generate their descriptions. I was slightly unsure of whether or not unit tests should test according to the program requirements or strictly according to what the function was supposed to do or return, but in the end I decided that a more complete set of unit tests would cover the program requirements as well.</w:t>
       </w:r>
     </w:p>
     <w:p>
@@ -1732,11 +1565,9 @@
       <w:r>
         <w:t>and “</w:t>
       </w:r>
-      <w:proofErr w:type="spellStart"/>
-      <w:r>
-        <w:t>Descritption</w:t>
-      </w:r>
-      <w:proofErr w:type="spellEnd"/>
+      <w:r>
+        <w:t>Description</w:t>
+      </w:r>
       <w:r>
         <w:t xml:space="preserve"> of Issues” sections in </w:t>
       </w:r>
@@ -1790,7 +1621,13 @@
         <w:t>rigid and not user-friendly</w:t>
       </w:r>
       <w:r>
-        <w:t>. For example, every generation of the Rooms will result in the same descriptions because the stored words are used linearly. The program is also hardcoded to create a House of six Rooms when that is something that can easily be parameterized in the command line.</w:t>
+        <w:t>. For example, every generation of the Rooms will result in the same descriptions because the stored words are used linearly. The program is also hardcoded to create a House of six Rooms when that is something that can easily be parameterized</w:t>
+      </w:r>
+      <w:r>
+        <w:t xml:space="preserve"> by the user</w:t>
+      </w:r>
+      <w:r>
+        <w:t xml:space="preserve"> in the command line.</w:t>
       </w:r>
       <w:r>
         <w:t xml:space="preserve"> The instructions for the game are only displayed when a command line argument is entered; this is not communicated to the user and intentionally obtuse given that the simple instructions could be displayed once at the beginning of every game. Add into the mix some inelegant coding practices and I would have to say the overall quality of this program is poor, though it has significantly improved from its previous iteration.</w:t>
@@ -1807,72 +1644,160 @@
         <w:spacing w:line="240" w:lineRule="auto"/>
         <w:contextualSpacing/>
       </w:pPr>
-    </w:p>
-    <w:p>
-      <w:pPr>
-        <w:spacing w:line="240" w:lineRule="auto"/>
-        <w:contextualSpacing/>
-      </w:pPr>
-    </w:p>
-    <w:p>
-      <w:pPr>
-        <w:spacing w:line="240" w:lineRule="auto"/>
-        <w:contextualSpacing/>
-      </w:pPr>
-    </w:p>
-    <w:p>
-      <w:pPr>
-        <w:spacing w:line="240" w:lineRule="auto"/>
-        <w:contextualSpacing/>
-      </w:pPr>
-    </w:p>
-    <w:p>
-      <w:pPr>
-        <w:spacing w:line="240" w:lineRule="auto"/>
-        <w:contextualSpacing/>
-      </w:pPr>
-    </w:p>
-    <w:p>
-      <w:pPr>
-        <w:spacing w:line="240" w:lineRule="auto"/>
-        <w:contextualSpacing/>
-      </w:pPr>
-    </w:p>
-    <w:p>
-      <w:pPr>
-        <w:spacing w:line="240" w:lineRule="auto"/>
-        <w:contextualSpacing/>
-      </w:pPr>
-    </w:p>
-    <w:p>
-      <w:pPr>
-        <w:spacing w:line="240" w:lineRule="auto"/>
-        <w:contextualSpacing/>
-      </w:pPr>
-    </w:p>
-    <w:p>
-      <w:pPr>
-        <w:spacing w:line="240" w:lineRule="auto"/>
-        <w:contextualSpacing/>
-      </w:pPr>
-    </w:p>
-    <w:p>
-      <w:pPr>
-        <w:spacing w:line="240" w:lineRule="auto"/>
-        <w:contextualSpacing/>
-      </w:pPr>
-    </w:p>
-    <w:p>
-      <w:pPr>
-        <w:spacing w:line="240" w:lineRule="auto"/>
-        <w:contextualSpacing/>
-      </w:pPr>
-    </w:p>
-    <w:p>
-      <w:pPr>
-        <w:spacing w:line="240" w:lineRule="auto"/>
-        <w:contextualSpacing/>
-      </w:pPr>
+      <w:r>
+        <w:rPr>
+          <w:b/>
+        </w:rPr>
+        <w:t>Status</w:t>
+      </w:r>
+    </w:p>
+    <w:p>
+      <w:pPr>
+        <w:spacing w:line="240" w:lineRule="auto"/>
+        <w:contextualSpacing/>
+      </w:pPr>
+    </w:p>
+    <w:p>
+      <w:pPr>
+        <w:spacing w:line="240" w:lineRule="auto"/>
+        <w:contextualSpacing/>
+      </w:pPr>
+      <w:r>
+        <w:rPr>
+          <w:b/>
+          <w:color w:val="70AD47" w:themeColor="accent6"/>
+        </w:rPr>
+        <w:t>User-Interface</w:t>
+      </w:r>
+      <w:r>
+        <w:t xml:space="preserve"> – Clunky</w:t>
+      </w:r>
+      <w:r>
+        <w:t xml:space="preserve"> and minimalist,</w:t>
+      </w:r>
+      <w:r>
+        <w:t xml:space="preserve"> but </w:t>
+      </w:r>
+      <w:r>
+        <w:t xml:space="preserve">generally </w:t>
+      </w:r>
+      <w:r>
+        <w:t>effective.</w:t>
+      </w:r>
+    </w:p>
+    <w:p>
+      <w:pPr>
+        <w:spacing w:line="240" w:lineRule="auto"/>
+        <w:contextualSpacing/>
+      </w:pPr>
+      <w:r>
+        <w:rPr>
+          <w:b/>
+          <w:color w:val="70AD47" w:themeColor="accent6"/>
+        </w:rPr>
+        <w:t>System Performance</w:t>
+      </w:r>
+      <w:r>
+        <w:t xml:space="preserve"> – Unoptimized, but functional</w:t>
+      </w:r>
+      <w:r>
+        <w:t xml:space="preserve"> enough</w:t>
+      </w:r>
+      <w:r>
+        <w:t>.</w:t>
+      </w:r>
+    </w:p>
+    <w:p>
+      <w:pPr>
+        <w:spacing w:line="240" w:lineRule="auto"/>
+        <w:contextualSpacing/>
+      </w:pPr>
+      <w:r>
+        <w:rPr>
+          <w:b/>
+          <w:color w:val="FFC000" w:themeColor="accent4"/>
+        </w:rPr>
+        <w:t xml:space="preserve">Game </w:t>
+      </w:r>
+      <w:r>
+        <w:rPr>
+          <w:b/>
+          <w:color w:val="FFC000" w:themeColor="accent4"/>
+        </w:rPr>
+        <w:t>L</w:t>
+      </w:r>
+      <w:r>
+        <w:rPr>
+          <w:b/>
+          <w:color w:val="FFC000" w:themeColor="accent4"/>
+        </w:rPr>
+        <w:t>ayout</w:t>
+      </w:r>
+      <w:r>
+        <w:t xml:space="preserve"> – Houses are always six Rooms long, could be parameterized; movement limited to two directions</w:t>
+      </w:r>
+      <w:r>
+        <w:t>; item placement is static among Games.</w:t>
+      </w:r>
+    </w:p>
+    <w:p>
+      <w:pPr>
+        <w:spacing w:line="240" w:lineRule="auto"/>
+        <w:contextualSpacing/>
+      </w:pPr>
+      <w:r>
+        <w:rPr>
+          <w:b/>
+          <w:color w:val="FFC000" w:themeColor="accent4"/>
+        </w:rPr>
+        <w:t>Interactivity</w:t>
+      </w:r>
+      <w:r>
+        <w:t xml:space="preserve"> –</w:t>
+      </w:r>
+      <w:r>
+        <w:t xml:space="preserve"> Items can be collected more than once; player interactivity is very limited.</w:t>
+      </w:r>
+    </w:p>
+    <w:p>
+      <w:pPr>
+        <w:spacing w:line="240" w:lineRule="auto"/>
+        <w:contextualSpacing/>
+      </w:pPr>
+      <w:r>
+        <w:rPr>
+          <w:b/>
+          <w:color w:val="C00000"/>
+        </w:rPr>
+        <w:t>Flavour Text</w:t>
+      </w:r>
+      <w:r>
+        <w:t xml:space="preserve"> – Rooms always have the same descriptions due to linear “randomization”; possible repetition of descriptions if enough Rooms are generated</w:t>
+      </w:r>
+      <w:r>
+        <w:t xml:space="preserve"> (failed unit test)</w:t>
+      </w:r>
+      <w:bookmarkStart w:id="0" w:name="_GoBack"/>
+      <w:bookmarkEnd w:id="0"/>
+      <w:r>
+        <w:t>; some wording and phrasing is awkward due to description generation.</w:t>
+      </w:r>
+    </w:p>
+    <w:p>
+      <w:pPr>
+        <w:spacing w:line="240" w:lineRule="auto"/>
+        <w:contextualSpacing/>
+      </w:pPr>
+      <w:r>
+        <w:rPr>
+          <w:b/>
+          <w:color w:val="70AD47" w:themeColor="accent6"/>
+        </w:rPr>
+        <w:t>Requirements</w:t>
+      </w:r>
+      <w:r>
+        <w:t xml:space="preserve"> – All explicit requirements have been met.</w:t>
+      </w:r>
     </w:p>
     <w:p>
       <w:pPr>
@@ -1912,15 +1837,7 @@
       </w:pPr>
       <w:r>
         <w:tab/>
-        <w:t xml:space="preserve">Honestly, I would say that this product is not fit for release. Though it is properly functional and meets all of its requirements, significant areas for improvement exist that require our attention. Coming off the success of Rent-A-Cat, releasing </w:t>
-      </w:r>
-      <w:proofErr w:type="spellStart"/>
-      <w:r>
-        <w:t>CoffeeMakerQuest</w:t>
-      </w:r>
-      <w:proofErr w:type="spellEnd"/>
-      <w:r>
-        <w:t xml:space="preserve"> in its current state would only hurt the company’s prestigious reputation. </w:t>
+        <w:t xml:space="preserve">Honestly, I would say that this product is not fit for release. Though it is properly functional and meets all of its requirements, significant areas for improvement exist that require our attention. Coming off the success of Rent-A-Cat, releasing CoffeeMakerQuest in its current state would only hurt the company’s prestigious reputation. </w:t>
       </w:r>
     </w:p>
     <w:p>
@@ -1936,34 +1853,10 @@
         <w:contextualSpacing/>
       </w:pPr>
       <w:r>
-        <w:t xml:space="preserve">To be blunt, </w:t>
-      </w:r>
-      <w:proofErr w:type="spellStart"/>
-      <w:r>
-        <w:t>CoffeeMakerQuest</w:t>
-      </w:r>
-      <w:proofErr w:type="spellEnd"/>
-      <w:r>
-        <w:t xml:space="preserve"> is simply a primitive game; more impressive products have come out of 24-hour Game Jams. One would expect that, to compensate for its complete lack of graphics, </w:t>
-      </w:r>
-      <w:proofErr w:type="spellStart"/>
-      <w:r>
-        <w:t>CoffeeMakerQuest</w:t>
-      </w:r>
-      <w:proofErr w:type="spellEnd"/>
-      <w:r>
-        <w:t xml:space="preserve"> would provide users with a more robust experience with branching paths, two-dimensional movement, and multiple ending scenarios. While I agree that we are sitting on a conceptual gold mine with the premise of a distraught student</w:t>
-      </w:r>
-      <w:r>
-        <w:t xml:space="preserve"> searching desperately for coffee, the elephant in the room is that the game is simply not very engaging. We cannot expect </w:t>
-      </w:r>
-      <w:proofErr w:type="spellStart"/>
-      <w:r>
-        <w:t>CoffeeMakerQuest</w:t>
-      </w:r>
-      <w:proofErr w:type="spellEnd"/>
-      <w:r>
-        <w:t xml:space="preserve"> to pull in the same level of revenue as the Rent-A-Cat service at the moment. </w:t>
+        <w:t>To be blunt, CoffeeMakerQuest is simply a primitive game; more impressive products have come out of 24-hour Game Jams. One would expect that, to compensate for its complete lack of graphics, CoffeeMakerQuest would provide users with a more robust experience with branching paths, two-dimensional movement, and multiple ending scenarios. While I agree that we are sitting on a conceptual gold mine with the premise of a distraught student</w:t>
+      </w:r>
+      <w:r>
+        <w:t xml:space="preserve"> searching desperately for coffee, the elephant in the room is that the game is simply not very engaging. We cannot expect CoffeeMakerQuest to pull in the same level of revenue as the Rent-A-Cat service at the moment. </w:t>
       </w:r>
     </w:p>
     <w:p>
@@ -1980,15 +1873,7 @@
         <w:contextualSpacing/>
       </w:pPr>
       <w:r>
-        <w:t xml:space="preserve">Therefore, I am recommending </w:t>
-      </w:r>
-      <w:proofErr w:type="spellStart"/>
-      <w:r>
-        <w:t>CoffeeMakerQuest</w:t>
-      </w:r>
-      <w:proofErr w:type="spellEnd"/>
-      <w:r>
-        <w:t xml:space="preserve"> be given a serious change in direction going forward in order to meet potential profit expectations. Specifically, I would recommend the project be reworked into a point-and-click adventure game (in the vein of classic Sierra Entertainment videogames) for modern mobile devices. I strongly believe that the cost of bringing on an art and design team will be offset by the profits available to us on the mobile platform.</w:t>
+        <w:t>Therefore, I am recommending CoffeeMakerQuest be given a serious change in direction going forward in order to meet potential profit expectations. Specifically, I would recommend the project be reworked into a point-and-click adventure game (in the vein of classic Sierra Entertainment videogames) for modern mobile devices. I strongly believe that the cost of bringing on an art and design team will be offset by the profits available to us on the mobile platform.</w:t>
       </w:r>
     </w:p>
     <w:p>
@@ -2083,8 +1968,6 @@
           <w:b/>
         </w:rPr>
       </w:pPr>
-      <w:bookmarkStart w:id="0" w:name="_GoBack"/>
-      <w:bookmarkEnd w:id="0"/>
     </w:p>
     <w:p>
       <w:pPr>
@@ -2303,7 +2186,7 @@
                     <pic:cNvPicPr/>
                   </pic:nvPicPr>
                   <pic:blipFill>
-                    <a:blip r:embed="rId6">
+                    <a:blip r:embed="rId7">
                       <a:extLst>
                         <a:ext uri="{28A0092B-C50C-407E-A947-70E740481C1C}">
                           <a14:useLocalDpi xmlns:a14="http://schemas.microsoft.com/office/drawing/2010/main" val="0"/>
@@ -2355,7 +2238,7 @@
                     <pic:cNvPicPr/>
                   </pic:nvPicPr>
                   <pic:blipFill>
-                    <a:blip r:embed="rId7">
+                    <a:blip r:embed="rId8">
                       <a:extLst>
                         <a:ext uri="{28A0092B-C50C-407E-A947-70E740481C1C}">
                           <a14:useLocalDpi xmlns:a14="http://schemas.microsoft.com/office/drawing/2010/main" val="0"/>
@@ -2414,7 +2297,7 @@
                     <pic:cNvPicPr/>
                   </pic:nvPicPr>
                   <pic:blipFill>
-                    <a:blip r:embed="rId8">
+                    <a:blip r:embed="rId9">
                       <a:extLst>
                         <a:ext uri="{28A0092B-C50C-407E-A947-70E740481C1C}">
                           <a14:useLocalDpi xmlns:a14="http://schemas.microsoft.com/office/drawing/2010/main" val="0"/>
@@ -2472,7 +2355,7 @@
                     <pic:cNvPicPr/>
                   </pic:nvPicPr>
                   <pic:blipFill>
-                    <a:blip r:embed="rId9">
+                    <a:blip r:embed="rId10">
                       <a:extLst>
                         <a:ext uri="{28A0092B-C50C-407E-A947-70E740481C1C}">
                           <a14:useLocalDpi xmlns:a14="http://schemas.microsoft.com/office/drawing/2010/main" val="0"/>
@@ -2531,7 +2414,7 @@
                     <pic:cNvPicPr/>
                   </pic:nvPicPr>
                   <pic:blipFill>
-                    <a:blip r:embed="rId10">
+                    <a:blip r:embed="rId11">
                       <a:extLst>
                         <a:ext uri="{28A0092B-C50C-407E-A947-70E740481C1C}">
                           <a14:useLocalDpi xmlns:a14="http://schemas.microsoft.com/office/drawing/2010/main" val="0"/>
@@ -2571,8 +2454,8 @@
       </w:pPr>
     </w:p>
     <w:sectPr>
-      <w:headerReference w:type="default" r:id="rId11"/>
-      <w:headerReference w:type="first" r:id="rId12"/>
+      <w:headerReference w:type="default" r:id="rId12"/>
+      <w:headerReference w:type="first" r:id="rId13"/>
       <w:pgSz w:w="12240" w:h="15840"/>
       <w:pgMar w:top="1440" w:right="1440" w:bottom="1440" w:left="1440" w:header="720" w:footer="720" w:gutter="0"/>
       <w:cols w:space="720"/>
@@ -3576,4 +3459,16 @@
     </a:ext>
   </a:extLst>
 </a:theme>
+</file>
+
+<file path=customXml/item1.xml><?xml version="1.0" encoding="utf-8"?>
+<b:Sources xmlns:b="http://schemas.openxmlformats.org/officeDocument/2006/bibliography" xmlns="http://schemas.openxmlformats.org/officeDocument/2006/bibliography" SelectedStyle="\apasixtheditionofficeonline.xsl" StyleName="APA" Version="6"/>
+</file>
+
+<file path=customXml/itemProps1.xml><?xml version="1.0" encoding="utf-8"?>
+<ds:datastoreItem xmlns:ds="http://schemas.openxmlformats.org/officeDocument/2006/customXml" ds:itemID="{07D1EB66-A401-4B5E-92ED-32FA7C30C00A}">
+  <ds:schemaRefs>
+    <ds:schemaRef ds:uri="http://schemas.openxmlformats.org/officeDocument/2006/bibliography"/>
+  </ds:schemaRefs>
+</ds:datastoreItem>
 </file>
</xml_diff>